<commit_message>
Finalizzazione D2, creazione documento completo
</commit_message>
<xml_diff>
--- a/D1/AnalisiRequisiti.docx
+++ b/D1/AnalisiRequisiti.docx
@@ -398,7 +398,7 @@
             </w:rPr>
             <w:fldChar w:fldCharType="separate"/>
           </w:r>
-          <w:hyperlink w:anchor="_Toc116143212" w:history="1">
+          <w:hyperlink w:anchor="_Toc118391086" w:history="1">
             <w:r>
               <w:rPr>
                 <w:rStyle w:val="Hyperlink"/>
@@ -426,7 +426,7 @@
                 <w:noProof/>
                 <w:webHidden/>
               </w:rPr>
-              <w:instrText xml:space="preserve"> PAGEREF _Toc116143212 \h </w:instrText>
+              <w:instrText xml:space="preserve"> PAGEREF _Toc118391086 \h </w:instrText>
             </w:r>
             <w:r>
               <w:rPr>
@@ -470,7 +470,7 @@
               <w:lang w:val="it-IT" w:eastAsia="it-IT"/>
             </w:rPr>
           </w:pPr>
-          <w:hyperlink w:anchor="_Toc116143213" w:history="1">
+          <w:hyperlink w:anchor="_Toc118391087" w:history="1">
             <w:r>
               <w:rPr>
                 <w:rStyle w:val="Hyperlink"/>
@@ -498,7 +498,7 @@
                 <w:noProof/>
                 <w:webHidden/>
               </w:rPr>
-              <w:instrText xml:space="preserve"> PAGEREF _Toc116143213 \h </w:instrText>
+              <w:instrText xml:space="preserve"> PAGEREF _Toc118391087 \h </w:instrText>
             </w:r>
             <w:r>
               <w:rPr>
@@ -542,7 +542,7 @@
               <w:lang w:val="it-IT" w:eastAsia="it-IT"/>
             </w:rPr>
           </w:pPr>
-          <w:hyperlink w:anchor="_Toc116143214" w:history="1">
+          <w:hyperlink w:anchor="_Toc118391088" w:history="1">
             <w:r>
               <w:rPr>
                 <w:rStyle w:val="Hyperlink"/>
@@ -570,7 +570,7 @@
                 <w:noProof/>
                 <w:webHidden/>
               </w:rPr>
-              <w:instrText xml:space="preserve"> PAGEREF _Toc116143214 \h </w:instrText>
+              <w:instrText xml:space="preserve"> PAGEREF _Toc118391088 \h </w:instrText>
             </w:r>
             <w:r>
               <w:rPr>
@@ -614,7 +614,7 @@
               <w:lang w:val="it-IT" w:eastAsia="it-IT"/>
             </w:rPr>
           </w:pPr>
-          <w:hyperlink w:anchor="_Toc116143215" w:history="1">
+          <w:hyperlink w:anchor="_Toc118391089" w:history="1">
             <w:r>
               <w:rPr>
                 <w:rStyle w:val="Hyperlink"/>
@@ -642,7 +642,7 @@
                 <w:noProof/>
                 <w:webHidden/>
               </w:rPr>
-              <w:instrText xml:space="preserve"> PAGEREF _Toc116143215 \h </w:instrText>
+              <w:instrText xml:space="preserve"> PAGEREF _Toc118391089 \h </w:instrText>
             </w:r>
             <w:r>
               <w:rPr>
@@ -686,7 +686,7 @@
               <w:lang w:val="it-IT" w:eastAsia="it-IT"/>
             </w:rPr>
           </w:pPr>
-          <w:hyperlink w:anchor="_Toc116143216" w:history="1">
+          <w:hyperlink w:anchor="_Toc118391090" w:history="1">
             <w:r>
               <w:rPr>
                 <w:rStyle w:val="Hyperlink"/>
@@ -714,7 +714,7 @@
                 <w:noProof/>
                 <w:webHidden/>
               </w:rPr>
-              <w:instrText xml:space="preserve"> PAGEREF _Toc116143216 \h </w:instrText>
+              <w:instrText xml:space="preserve"> PAGEREF _Toc118391090 \h </w:instrText>
             </w:r>
             <w:r>
               <w:rPr>
@@ -758,7 +758,7 @@
               <w:lang w:val="it-IT" w:eastAsia="it-IT"/>
             </w:rPr>
           </w:pPr>
-          <w:hyperlink w:anchor="_Toc116143217" w:history="1">
+          <w:hyperlink w:anchor="_Toc118391091" w:history="1">
             <w:r>
               <w:rPr>
                 <w:rStyle w:val="Hyperlink"/>
@@ -786,7 +786,7 @@
                 <w:noProof/>
                 <w:webHidden/>
               </w:rPr>
-              <w:instrText xml:space="preserve"> PAGEREF _Toc116143217 \h </w:instrText>
+              <w:instrText xml:space="preserve"> PAGEREF _Toc118391091 \h </w:instrText>
             </w:r>
             <w:r>
               <w:rPr>
@@ -830,7 +830,7 @@
               <w:lang w:val="it-IT" w:eastAsia="it-IT"/>
             </w:rPr>
           </w:pPr>
-          <w:hyperlink w:anchor="_Toc116143218" w:history="1">
+          <w:hyperlink w:anchor="_Toc118391092" w:history="1">
             <w:r>
               <w:rPr>
                 <w:rStyle w:val="Hyperlink"/>
@@ -858,7 +858,7 @@
                 <w:noProof/>
                 <w:webHidden/>
               </w:rPr>
-              <w:instrText xml:space="preserve"> PAGEREF _Toc116143218 \h </w:instrText>
+              <w:instrText xml:space="preserve"> PAGEREF _Toc118391092 \h </w:instrText>
             </w:r>
             <w:r>
               <w:rPr>
@@ -902,7 +902,7 @@
               <w:lang w:val="it-IT" w:eastAsia="it-IT"/>
             </w:rPr>
           </w:pPr>
-          <w:hyperlink w:anchor="_Toc116143219" w:history="1">
+          <w:hyperlink w:anchor="_Toc118391093" w:history="1">
             <w:r>
               <w:rPr>
                 <w:rStyle w:val="Hyperlink"/>
@@ -930,7 +930,7 @@
                 <w:noProof/>
                 <w:webHidden/>
               </w:rPr>
-              <w:instrText xml:space="preserve"> PAGEREF _Toc116143219 \h </w:instrText>
+              <w:instrText xml:space="preserve"> PAGEREF _Toc118391093 \h </w:instrText>
             </w:r>
             <w:r>
               <w:rPr>
@@ -974,7 +974,7 @@
               <w:lang w:val="it-IT" w:eastAsia="it-IT"/>
             </w:rPr>
           </w:pPr>
-          <w:hyperlink w:anchor="_Toc116143220" w:history="1">
+          <w:hyperlink w:anchor="_Toc118391094" w:history="1">
             <w:r>
               <w:rPr>
                 <w:rStyle w:val="Hyperlink"/>
@@ -1002,7 +1002,7 @@
                 <w:noProof/>
                 <w:webHidden/>
               </w:rPr>
-              <w:instrText xml:space="preserve"> PAGEREF _Toc116143220 \h </w:instrText>
+              <w:instrText xml:space="preserve"> PAGEREF _Toc118391094 \h </w:instrText>
             </w:r>
             <w:r>
               <w:rPr>
@@ -1022,7 +1022,7 @@
                 <w:noProof/>
                 <w:webHidden/>
               </w:rPr>
-              <w:t>9</w:t>
+              <w:t>10</w:t>
             </w:r>
             <w:r>
               <w:rPr>
@@ -1046,7 +1046,7 @@
               <w:lang w:val="it-IT" w:eastAsia="it-IT"/>
             </w:rPr>
           </w:pPr>
-          <w:hyperlink w:anchor="_Toc116143221" w:history="1">
+          <w:hyperlink w:anchor="_Toc118391095" w:history="1">
             <w:r>
               <w:rPr>
                 <w:rStyle w:val="Hyperlink"/>
@@ -1074,7 +1074,7 @@
                 <w:noProof/>
                 <w:webHidden/>
               </w:rPr>
-              <w:instrText xml:space="preserve"> PAGEREF _Toc116143221 \h </w:instrText>
+              <w:instrText xml:space="preserve"> PAGEREF _Toc118391095 \h </w:instrText>
             </w:r>
             <w:r>
               <w:rPr>
@@ -1118,7 +1118,7 @@
               <w:lang w:val="it-IT" w:eastAsia="it-IT"/>
             </w:rPr>
           </w:pPr>
-          <w:hyperlink w:anchor="_Toc116143222" w:history="1">
+          <w:hyperlink w:anchor="_Toc118391096" w:history="1">
             <w:r>
               <w:rPr>
                 <w:rStyle w:val="Hyperlink"/>
@@ -1146,7 +1146,7 @@
                 <w:noProof/>
                 <w:webHidden/>
               </w:rPr>
-              <w:instrText xml:space="preserve"> PAGEREF _Toc116143222 \h </w:instrText>
+              <w:instrText xml:space="preserve"> PAGEREF _Toc118391096 \h </w:instrText>
             </w:r>
             <w:r>
               <w:rPr>
@@ -1166,7 +1166,7 @@
                 <w:noProof/>
                 <w:webHidden/>
               </w:rPr>
-              <w:t>10</w:t>
+              <w:t>11</w:t>
             </w:r>
             <w:r>
               <w:rPr>
@@ -1190,7 +1190,7 @@
               <w:lang w:val="it-IT" w:eastAsia="it-IT"/>
             </w:rPr>
           </w:pPr>
-          <w:hyperlink w:anchor="_Toc116143223" w:history="1">
+          <w:hyperlink w:anchor="_Toc118391097" w:history="1">
             <w:r>
               <w:rPr>
                 <w:rStyle w:val="Hyperlink"/>
@@ -1218,7 +1218,7 @@
                 <w:noProof/>
                 <w:webHidden/>
               </w:rPr>
-              <w:instrText xml:space="preserve"> PAGEREF _Toc116143223 \h </w:instrText>
+              <w:instrText xml:space="preserve"> PAGEREF _Toc118391097 \h </w:instrText>
             </w:r>
             <w:r>
               <w:rPr>
@@ -1238,7 +1238,7 @@
                 <w:noProof/>
                 <w:webHidden/>
               </w:rPr>
-              <w:t>10</w:t>
+              <w:t>11</w:t>
             </w:r>
             <w:r>
               <w:rPr>
@@ -1361,7 +1361,7 @@
           <w:lang w:val="it-IT"/>
         </w:rPr>
       </w:pPr>
-      <w:bookmarkStart w:id="0" w:name="_Toc116143212"/>
+      <w:bookmarkStart w:id="0" w:name="_Toc118391086"/>
       <w:r>
         <w:rPr>
           <w:lang w:val="it-IT"/>
@@ -1673,7 +1673,7 @@
         </w:rPr>
       </w:pPr>
     </w:p>
-    <w:bookmarkStart w:id="1" w:name="_Toc116143213"/>
+    <w:bookmarkStart w:id="1" w:name="_Toc118391087"/>
     <w:p>
       <w:pPr>
         <w:pStyle w:val="Heading1"/>
@@ -2361,7 +2361,7 @@
           <w:lang w:val="it-IT"/>
         </w:rPr>
       </w:pPr>
-      <w:bookmarkStart w:id="2" w:name="_Toc116143214"/>
+      <w:bookmarkStart w:id="2" w:name="_Toc118391088"/>
       <w:r>
         <w:rPr>
           <w:lang w:val="it-IT"/>
@@ -2504,7 +2504,19 @@
         <w:rPr>
           <w:lang w:val="it-IT"/>
         </w:rPr>
-        <w:t xml:space="preserve"> 5.</w:t>
+        <w:t xml:space="preserve"> </w:t>
+      </w:r>
+      <w:r>
+        <w:rPr>
+          <w:lang w:val="it-IT"/>
+        </w:rPr>
+        <w:t>4, RF 10 e RF 11</w:t>
+      </w:r>
+      <w:r>
+        <w:rPr>
+          <w:lang w:val="it-IT"/>
+        </w:rPr>
+        <w:t>.</w:t>
       </w:r>
     </w:p>
     <w:p>
@@ -3449,11 +3461,60 @@
     </w:p>
     <w:p>
       <w:pPr>
+        <w:rPr>
+          <w:lang w:val="it-IT"/>
+        </w:rPr>
+      </w:pPr>
+    </w:p>
+    <w:p>
+      <w:pPr>
+        <w:pStyle w:val="ListParagraph"/>
+        <w:numPr>
+          <w:ilvl w:val="0"/>
+          <w:numId w:val="3"/>
+        </w:numPr>
+        <w:rPr>
+          <w:b/>
+          <w:bCs/>
+          <w:lang w:val="it-IT"/>
+        </w:rPr>
+      </w:pPr>
+      <w:r>
+        <w:rPr>
+          <w:b/>
+          <w:bCs/>
+          <w:caps/>
+          <w:lang w:val="it-IT"/>
+        </w:rPr>
+        <w:t>Eliminazione profilo</w:t>
+      </w:r>
+    </w:p>
+    <w:p>
+      <w:pPr>
         <w:ind w:left="708"/>
         <w:rPr>
           <w:lang w:val="it-IT"/>
         </w:rPr>
       </w:pPr>
+      <w:r>
+        <w:rPr>
+          <w:lang w:val="it-IT"/>
+        </w:rPr>
+        <w:t xml:space="preserve">Il sistema deve permettere all’utente autenticato di </w:t>
+      </w:r>
+      <w:r>
+        <w:rPr>
+          <w:lang w:val="it-IT"/>
+        </w:rPr>
+        <w:t>poter eliminare il proprio profilo.</w:t>
+      </w:r>
+    </w:p>
+    <w:p>
+      <w:pPr>
+        <w:rPr>
+          <w:lang w:val="it-IT"/>
+        </w:rPr>
+      </w:pPr>
     </w:p>
     <w:p>
       <w:pPr>
@@ -3529,6 +3590,14 @@
     </w:p>
     <w:p>
       <w:pPr>
+        <w:ind w:left="708"/>
+        <w:rPr>
+          <w:lang w:val="it-IT"/>
+        </w:rPr>
+      </w:pPr>
+    </w:p>
+    <w:p>
+      <w:pPr>
         <w:rPr>
           <w:lang w:val="it-IT"/>
         </w:rPr>
@@ -3548,7 +3617,7 @@
           <w:lang w:val="it-IT"/>
         </w:rPr>
       </w:pPr>
-      <w:bookmarkStart w:id="3" w:name="_Toc116143215"/>
+      <w:bookmarkStart w:id="3" w:name="_Toc118391089"/>
       <w:r>
         <w:rPr>
           <w:lang w:val="it-IT"/>
@@ -3714,6 +3783,7 @@
           <w:ilvl w:val="2"/>
           <w:numId w:val="5"/>
         </w:numPr>
+        <w:ind w:left="1800"/>
         <w:rPr>
           <w:lang w:val="it-IT"/>
         </w:rPr>
@@ -3728,59 +3798,26 @@
         <w:rPr>
           <w:lang w:val="it-IT"/>
         </w:rPr>
-        <w:t>no username alfanumerico unico per un minimo di 4 ed un massimo di 16</w:t>
-      </w:r>
-      <w:r>
-        <w:rPr>
-          <w:lang w:val="it-IT"/>
-        </w:rPr>
-        <w:t xml:space="preserve"> </w:t>
-      </w:r>
-      <w:r>
-        <w:rPr>
-          <w:lang w:val="it-IT"/>
-        </w:rPr>
-        <w:t>caratteri.</w:t>
-      </w:r>
-    </w:p>
-    <w:p>
-      <w:pPr>
-        <w:pStyle w:val="ListParagraph"/>
-        <w:numPr>
-          <w:ilvl w:val="2"/>
-          <w:numId w:val="5"/>
-        </w:numPr>
-        <w:rPr>
-          <w:lang w:val="it-IT"/>
-        </w:rPr>
-      </w:pPr>
-      <w:r>
-        <w:rPr>
-          <w:lang w:val="it-IT"/>
-        </w:rPr>
-        <w:t>U</w:t>
-      </w:r>
-      <w:r>
-        <w:rPr>
-          <w:lang w:val="it-IT"/>
-        </w:rPr>
         <w:t xml:space="preserve">na password alfanumerica </w:t>
       </w:r>
       <w:r>
         <w:rPr>
           <w:lang w:val="it-IT"/>
         </w:rPr>
-        <w:t>di minimo 6 caratteri ed un massimo di 12 caratteri.</w:t>
-      </w:r>
-    </w:p>
-    <w:p>
-      <w:pPr>
-        <w:pStyle w:val="ListParagraph"/>
-        <w:ind w:left="1800"/>
-        <w:rPr>
-          <w:lang w:val="it-IT"/>
-        </w:rPr>
-      </w:pPr>
+        <w:t xml:space="preserve">di minimo 6 caratteri </w:t>
+      </w:r>
+      <w:r>
+        <w:rPr>
+          <w:lang w:val="it-IT"/>
+        </w:rPr>
+        <w:t>ed almeno 1 carattere speciale (!?_-#.,;)</w:t>
+      </w:r>
+      <w:r>
+        <w:rPr>
+          <w:lang w:val="it-IT"/>
+        </w:rPr>
+        <w:t>.</w:t>
+      </w:r>
     </w:p>
     <w:p>
       <w:pPr>
@@ -4081,7 +4118,7 @@
           <w:bCs/>
           <w:lang w:val="it-IT"/>
         </w:rPr>
-        <w:t>GESTIONE DELLA PRIVACY</w:t>
+        <w:t>PRIVACY</w:t>
       </w:r>
     </w:p>
     <w:p>
@@ -4155,6 +4192,7 @@
           <w:bCs/>
           <w:lang w:val="it-IT"/>
         </w:rPr>
+        <w:lastRenderedPageBreak/>
         <w:t>LINGUA DI SISTEMA</w:t>
       </w:r>
     </w:p>
@@ -4175,6 +4213,89 @@
     </w:p>
     <w:p>
       <w:pPr>
+        <w:pStyle w:val="ListParagraph"/>
+        <w:ind w:left="360" w:firstLine="2"/>
+        <w:rPr>
+          <w:lang w:val="it-IT"/>
+        </w:rPr>
+      </w:pPr>
+    </w:p>
+    <w:p>
+      <w:pPr>
+        <w:pStyle w:val="ListParagraph"/>
+        <w:numPr>
+          <w:ilvl w:val="0"/>
+          <w:numId w:val="5"/>
+        </w:numPr>
+        <w:rPr>
+          <w:lang w:val="it-IT"/>
+        </w:rPr>
+      </w:pPr>
+      <w:r>
+        <w:rPr>
+          <w:b/>
+          <w:bCs/>
+          <w:lang w:val="it-IT"/>
+        </w:rPr>
+        <w:t>SCALABILIT</w:t>
+      </w:r>
+      <w:r>
+        <w:rPr>
+          <w:b/>
+          <w:bCs/>
+          <w:lang w:val="it-IT"/>
+        </w:rPr>
+        <w:t>À</w:t>
+      </w:r>
+    </w:p>
+    <w:p>
+      <w:pPr>
+        <w:pStyle w:val="ListParagraph"/>
+        <w:ind w:left="360" w:firstLine="2"/>
+        <w:rPr>
+          <w:lang w:val="it-IT"/>
+        </w:rPr>
+      </w:pPr>
+      <w:r>
+        <w:rPr>
+          <w:lang w:val="it-IT"/>
+        </w:rPr>
+        <w:t xml:space="preserve">Il sito deve essere capace di accomodare un numero crescente di utenti </w:t>
+      </w:r>
+      <w:r>
+        <w:rPr>
+          <w:lang w:val="it-IT"/>
+        </w:rPr>
+        <w:t>permette</w:t>
+      </w:r>
+      <w:r>
+        <w:rPr>
+          <w:lang w:val="it-IT"/>
+        </w:rPr>
+        <w:t>ndo</w:t>
+      </w:r>
+      <w:r>
+        <w:rPr>
+          <w:lang w:val="it-IT"/>
+        </w:rPr>
+        <w:t xml:space="preserve"> ad almeno 500 utenti di connettersi contemporaneamente</w:t>
+      </w:r>
+      <w:r>
+        <w:rPr>
+          <w:lang w:val="it-IT"/>
+        </w:rPr>
+        <w:t xml:space="preserve"> e deve riuscire ad immagazzinare almeno 40gb di dati sugli utenti.</w:t>
+      </w:r>
+    </w:p>
+    <w:p>
+      <w:pPr>
+        <w:rPr>
+          <w:lang w:val="it-IT"/>
+        </w:rPr>
+      </w:pPr>
+    </w:p>
+    <w:p>
+      <w:pPr>
         <w:rPr>
           <w:lang w:val="it-IT"/>
         </w:rPr>
@@ -4187,12 +4308,11 @@
           <w:lang w:val="it-IT"/>
         </w:rPr>
       </w:pPr>
-      <w:bookmarkStart w:id="5" w:name="_Toc116143216"/>
-      <w:r>
-        <w:rPr>
-          <w:lang w:val="it-IT"/>
-        </w:rPr>
-        <w:lastRenderedPageBreak/>
+      <w:bookmarkStart w:id="5" w:name="_Toc118391090"/>
+      <w:r>
+        <w:rPr>
+          <w:lang w:val="it-IT"/>
+        </w:rPr>
         <w:t>Front-end</w:t>
       </w:r>
       <w:bookmarkEnd w:id="5"/>
@@ -4257,7 +4377,7 @@
           <w:lang w:val="it-IT"/>
         </w:rPr>
       </w:pPr>
-      <w:bookmarkStart w:id="6" w:name="_Toc116143217"/>
+      <w:bookmarkStart w:id="6" w:name="_Toc118391091"/>
       <w:r>
         <w:rPr>
           <w:lang w:val="it-IT"/>
@@ -4345,13 +4465,6 @@
         </w:rPr>
         <w:t>Il sito presenterà all'utente una schermata 'home', conterrà al centro dello schermo una barra di ricerca, in cui poter digitare il nome della zona in cui ricercare con, al suo fianco, un menù a tendina da cui selezionare la lunghezza desiderata tra diverse fasce. Al di sotto della barra di ricerca verrà presentata inizialmente una selezione di viaggi consigliati, che verrà sostituita dai risultati della ricerca dell'utente.</w:t>
       </w:r>
-    </w:p>
-    <w:p>
-      <w:pPr>
-        <w:rPr>
-          <w:lang w:val="it-IT"/>
-        </w:rPr>
-      </w:pPr>
       <w:r>
         <w:rPr>
           <w:lang w:val="it-IT"/>
@@ -4392,7 +4505,7 @@
           <w:lang w:val="it-IT"/>
         </w:rPr>
       </w:pPr>
-      <w:bookmarkStart w:id="7" w:name="_Toc116143218"/>
+      <w:bookmarkStart w:id="7" w:name="_Toc118391092"/>
       <w:r>
         <w:rPr>
           <w:rStyle w:val="Heading2Char"/>
@@ -4412,6 +4525,7 @@
         <w:rPr>
           <w:noProof/>
         </w:rPr>
+        <w:lastRenderedPageBreak/>
         <w:drawing>
           <wp:anchor distT="0" distB="0" distL="114300" distR="114300" simplePos="0" relativeHeight="251662336" behindDoc="0" locked="0" layoutInCell="1" allowOverlap="1" wp14:anchorId="23FBBCF6" wp14:editId="1671CF37">
             <wp:simplePos x="0" y="0"/>
@@ -4554,12 +4668,11 @@
           <w:lang w:val="it-IT"/>
         </w:rPr>
       </w:pPr>
-      <w:bookmarkStart w:id="8" w:name="_Toc116143219"/>
-      <w:r>
-        <w:rPr>
-          <w:lang w:val="it-IT"/>
-        </w:rPr>
-        <w:lastRenderedPageBreak/>
+      <w:bookmarkStart w:id="8" w:name="_Toc118391093"/>
+      <w:r>
+        <w:rPr>
+          <w:lang w:val="it-IT"/>
+        </w:rPr>
         <w:t>Crea</w:t>
       </w:r>
       <w:bookmarkEnd w:id="8"/>
@@ -4693,11 +4806,12 @@
           <w:lang w:val="it-IT"/>
         </w:rPr>
       </w:pPr>
-      <w:bookmarkStart w:id="9" w:name="_Toc116143220"/>
-      <w:r>
-        <w:rPr>
-          <w:lang w:val="it-IT"/>
-        </w:rPr>
+      <w:bookmarkStart w:id="9" w:name="_Toc118391094"/>
+      <w:r>
+        <w:rPr>
+          <w:lang w:val="it-IT"/>
+        </w:rPr>
+        <w:lastRenderedPageBreak/>
         <w:t>Profilo</w:t>
       </w:r>
       <w:bookmarkEnd w:id="9"/>
@@ -4915,7 +5029,7 @@
           <w:lang w:val="it-IT"/>
         </w:rPr>
       </w:pPr>
-      <w:bookmarkStart w:id="10" w:name="_Toc116143221"/>
+      <w:bookmarkStart w:id="10" w:name="_Toc118391095"/>
       <w:r>
         <w:rPr>
           <w:lang w:val="it-IT"/>
@@ -4980,6 +5094,7 @@
         <w:rPr>
           <w:noProof/>
         </w:rPr>
+        <w:lastRenderedPageBreak/>
         <w:drawing>
           <wp:anchor distT="0" distB="0" distL="114300" distR="114300" simplePos="0" relativeHeight="251665408" behindDoc="0" locked="0" layoutInCell="1" allowOverlap="1" wp14:anchorId="58D2BB89" wp14:editId="7CA6EB8E">
             <wp:simplePos x="0" y="0"/>
@@ -5068,7 +5183,7 @@
           <w:lang w:val="it-IT"/>
         </w:rPr>
       </w:pPr>
-      <w:bookmarkStart w:id="11" w:name="_Toc116143222"/>
+      <w:bookmarkStart w:id="11" w:name="_Toc118391096"/>
       <w:r>
         <w:rPr>
           <w:lang w:val="it-IT"/>
@@ -5173,7 +5288,7 @@
           <w:lang w:val="it-IT"/>
         </w:rPr>
       </w:pPr>
-      <w:bookmarkStart w:id="12" w:name="_Toc116143223"/>
+      <w:bookmarkStart w:id="12" w:name="_Toc118391097"/>
       <w:r>
         <w:rPr>
           <w:lang w:val="it-IT"/>
@@ -5248,7 +5363,6 @@
         <w:rPr>
           <w:lang w:val="it-IT"/>
         </w:rPr>
-        <w:lastRenderedPageBreak/>
         <w:t xml:space="preserve">Il luogo di ciascuna tappa, grazie all’API di Google Maps, verrà salvato nel database in formato </w:t>
       </w:r>
       <w:proofErr w:type="spellStart"/>
@@ -8499,6 +8613,18 @@
       <w:ind w:left="240"/>
     </w:pPr>
   </w:style>
+  <w:style w:type="character" w:styleId="FollowedHyperlink">
+    <w:name w:val="FollowedHyperlink"/>
+    <w:basedOn w:val="DefaultParagraphFont"/>
+    <w:uiPriority w:val="99"/>
+    <w:semiHidden/>
+    <w:unhideWhenUsed/>
+    <w:rsid w:val="00C538FB"/>
+    <w:rPr>
+      <w:color w:val="954F72" w:themeColor="followedHyperlink"/>
+      <w:u w:val="single"/>
+    </w:rPr>
+  </w:style>
 </w:styles>
 </file>
 
@@ -8673,7 +8799,9 @@
     <w:rsid w:val="002A3B18"/>
     <w:rsid w:val="002D47AE"/>
     <w:rsid w:val="00405279"/>
+    <w:rsid w:val="004A4C83"/>
     <w:rsid w:val="00545059"/>
+    <w:rsid w:val="0054708A"/>
     <w:rsid w:val="00696C39"/>
     <w:rsid w:val="007D7468"/>
     <w:rsid w:val="007E3706"/>
@@ -8684,6 +8812,7 @@
     <w:rsid w:val="00C75792"/>
     <w:rsid w:val="00D00E98"/>
     <w:rsid w:val="00D70C4A"/>
+    <w:rsid w:val="00DC4E3A"/>
     <w:rsid w:val="00F04CE7"/>
     <w:rsid w:val="00F3546D"/>
     <w:rsid w:val="00FD4432"/>

</xml_diff>

<commit_message>
Revisione formattazione, cambio descrizione rf
</commit_message>
<xml_diff>
--- a/D1/AnalisiRequisiti.docx
+++ b/D1/AnalisiRequisiti.docx
@@ -1022,7 +1022,7 @@
                 <w:noProof/>
                 <w:webHidden/>
               </w:rPr>
-              <w:t>10</w:t>
+              <w:t>9</w:t>
             </w:r>
             <w:r>
               <w:rPr>
@@ -1166,7 +1166,7 @@
                 <w:noProof/>
                 <w:webHidden/>
               </w:rPr>
-              <w:t>11</w:t>
+              <w:t>10</w:t>
             </w:r>
             <w:r>
               <w:rPr>
@@ -1238,7 +1238,7 @@
                 <w:noProof/>
                 <w:webHidden/>
               </w:rPr>
-              <w:t>11</w:t>
+              <w:t>10</w:t>
             </w:r>
             <w:r>
               <w:rPr>
@@ -2405,7 +2405,85 @@
         <w:rPr>
           <w:lang w:val="it-IT"/>
         </w:rPr>
-        <w:t xml:space="preserve"> del sito.</w:t>
+        <w:t xml:space="preserve"> del sito</w:t>
+      </w:r>
+      <w:r>
+        <w:rPr>
+          <w:lang w:val="it-IT"/>
+        </w:rPr>
+        <w:t>.</w:t>
+      </w:r>
+      <w:r>
+        <w:rPr>
+          <w:lang w:val="it-IT"/>
+        </w:rPr>
+        <w:t xml:space="preserve"> Le funzionalità sono riportate in modo sintetico</w:t>
+      </w:r>
+      <w:r>
+        <w:rPr>
+          <w:lang w:val="it-IT"/>
+        </w:rPr>
+        <w:t xml:space="preserve"> così da poter avere una visione generale ed immediata</w:t>
+      </w:r>
+      <w:r>
+        <w:rPr>
+          <w:lang w:val="it-IT"/>
+        </w:rPr>
+        <w:t xml:space="preserve"> dei </w:t>
+      </w:r>
+      <w:r>
+        <w:rPr>
+          <w:lang w:val="it-IT"/>
+        </w:rPr>
+        <w:t xml:space="preserve">requisiti base del progetto. </w:t>
+      </w:r>
+      <w:r>
+        <w:rPr>
+          <w:lang w:val="it-IT"/>
+        </w:rPr>
+        <w:t xml:space="preserve">Per avere </w:t>
+      </w:r>
+      <w:r>
+        <w:rPr>
+          <w:lang w:val="it-IT"/>
+        </w:rPr>
+        <w:t>dettagli maggiori</w:t>
+      </w:r>
+      <w:r>
+        <w:rPr>
+          <w:lang w:val="it-IT"/>
+        </w:rPr>
+        <w:t xml:space="preserve"> su</w:t>
+      </w:r>
+      <w:r>
+        <w:rPr>
+          <w:lang w:val="it-IT"/>
+        </w:rPr>
+        <w:t xml:space="preserve">lle </w:t>
+      </w:r>
+      <w:r>
+        <w:rPr>
+          <w:lang w:val="it-IT"/>
+        </w:rPr>
+        <w:t>loro</w:t>
+      </w:r>
+      <w:r>
+        <w:rPr>
+          <w:lang w:val="it-IT"/>
+        </w:rPr>
+        <w:t xml:space="preserve"> funzionalità si vedano gli “Use case</w:t>
+      </w:r>
+      <w:r>
+        <w:rPr>
+          <w:lang w:val="it-IT"/>
+        </w:rPr>
+        <w:t>” esposti nel documento D2</w:t>
+      </w:r>
+      <w:r>
+        <w:rPr>
+          <w:lang w:val="it-IT"/>
+        </w:rPr>
+        <w:t>.</w:t>
       </w:r>
     </w:p>
     <w:p>
@@ -2980,6 +3058,22 @@
     </w:p>
     <w:p>
       <w:pPr>
+        <w:ind w:left="708"/>
+        <w:rPr>
+          <w:lang w:val="it-IT"/>
+        </w:rPr>
+      </w:pPr>
+    </w:p>
+    <w:p>
+      <w:pPr>
+        <w:ind w:left="708"/>
+        <w:rPr>
+          <w:lang w:val="it-IT"/>
+        </w:rPr>
+      </w:pPr>
+    </w:p>
+    <w:p>
+      <w:pPr>
         <w:pStyle w:val="ListParagraph"/>
         <w:numPr>
           <w:ilvl w:val="0"/>
@@ -3053,6 +3147,24 @@
     </w:p>
     <w:p>
       <w:pPr>
+        <w:spacing w:after="0"/>
+        <w:ind w:left="708"/>
+        <w:rPr>
+          <w:lang w:val="it-IT"/>
+        </w:rPr>
+      </w:pPr>
+    </w:p>
+    <w:p>
+      <w:pPr>
+        <w:spacing w:after="0"/>
+        <w:ind w:left="708"/>
+        <w:rPr>
+          <w:lang w:val="it-IT"/>
+        </w:rPr>
+      </w:pPr>
+    </w:p>
+    <w:p>
+      <w:pPr>
         <w:pStyle w:val="ListParagraph"/>
         <w:numPr>
           <w:ilvl w:val="0"/>
@@ -3071,7 +3183,6 @@
           <w:caps/>
           <w:lang w:val="it-IT"/>
         </w:rPr>
-        <w:lastRenderedPageBreak/>
         <w:t>Visualizzazione profili seguiti</w:t>
       </w:r>
     </w:p>
@@ -3534,81 +3645,18 @@
     </w:p>
     <w:p>
       <w:pPr>
-        <w:ind w:left="708"/>
-        <w:rPr>
-          <w:lang w:val="it-IT"/>
-        </w:rPr>
-      </w:pPr>
-    </w:p>
-    <w:p>
-      <w:pPr>
-        <w:ind w:left="708"/>
-        <w:rPr>
-          <w:lang w:val="it-IT"/>
-        </w:rPr>
-      </w:pPr>
-    </w:p>
-    <w:p>
-      <w:pPr>
-        <w:ind w:left="708"/>
-        <w:rPr>
-          <w:lang w:val="it-IT"/>
-        </w:rPr>
-      </w:pPr>
-    </w:p>
-    <w:p>
-      <w:pPr>
-        <w:ind w:left="708"/>
-        <w:rPr>
-          <w:lang w:val="it-IT"/>
-        </w:rPr>
-      </w:pPr>
-    </w:p>
-    <w:p>
-      <w:pPr>
-        <w:ind w:left="708"/>
-        <w:rPr>
-          <w:lang w:val="it-IT"/>
-        </w:rPr>
-      </w:pPr>
-    </w:p>
-    <w:p>
-      <w:pPr>
-        <w:ind w:left="708"/>
-        <w:rPr>
-          <w:lang w:val="it-IT"/>
-        </w:rPr>
-      </w:pPr>
-    </w:p>
-    <w:p>
-      <w:pPr>
-        <w:ind w:left="708"/>
-        <w:rPr>
-          <w:lang w:val="it-IT"/>
-        </w:rPr>
-      </w:pPr>
-    </w:p>
-    <w:p>
-      <w:pPr>
-        <w:ind w:left="708"/>
-        <w:rPr>
-          <w:lang w:val="it-IT"/>
-        </w:rPr>
-      </w:pPr>
-    </w:p>
-    <w:p>
-      <w:pPr>
-        <w:rPr>
-          <w:lang w:val="it-IT"/>
-        </w:rPr>
-      </w:pPr>
-    </w:p>
-    <w:p>
-      <w:pPr>
-        <w:rPr>
-          <w:lang w:val="it-IT"/>
-        </w:rPr>
-      </w:pPr>
+        <w:rPr>
+          <w:lang w:val="it-IT"/>
+        </w:rPr>
+      </w:pPr>
+    </w:p>
+    <w:p>
+      <w:pPr>
+        <w:rPr>
+          <w:lang w:val="it-IT"/>
+        </w:rPr>
+      </w:pPr>
+      <w:bookmarkStart w:id="3" w:name="_Toc118391089"/>
     </w:p>
     <w:p>
       <w:pPr>
@@ -3617,7 +3665,6 @@
           <w:lang w:val="it-IT"/>
         </w:rPr>
       </w:pPr>
-      <w:bookmarkStart w:id="3" w:name="_Toc118391089"/>
       <w:r>
         <w:rPr>
           <w:lang w:val="it-IT"/>
@@ -3684,6 +3731,7 @@
           <w:ilvl w:val="0"/>
           <w:numId w:val="5"/>
         </w:numPr>
+        <w:spacing w:after="0"/>
         <w:rPr>
           <w:lang w:val="it-IT"/>
         </w:rPr>
@@ -3700,6 +3748,7 @@
     <w:p>
       <w:pPr>
         <w:pStyle w:val="ListParagraph"/>
+        <w:spacing w:after="0"/>
         <w:ind w:left="708"/>
         <w:rPr>
           <w:lang w:val="it-IT"/>
@@ -3783,6 +3832,7 @@
           <w:ilvl w:val="2"/>
           <w:numId w:val="5"/>
         </w:numPr>
+        <w:spacing w:after="0"/>
         <w:ind w:left="1800"/>
         <w:rPr>
           <w:lang w:val="it-IT"/>
@@ -3822,6 +3872,7 @@
     <w:p>
       <w:pPr>
         <w:pStyle w:val="ListParagraph"/>
+        <w:spacing w:after="0"/>
         <w:ind w:left="708"/>
         <w:rPr>
           <w:lang w:val="it-IT"/>
@@ -3835,6 +3886,7 @@
           <w:ilvl w:val="0"/>
           <w:numId w:val="5"/>
         </w:numPr>
+        <w:spacing w:after="0"/>
         <w:rPr>
           <w:lang w:val="it-IT"/>
         </w:rPr>
@@ -3850,6 +3902,7 @@
     </w:p>
     <w:p>
       <w:pPr>
+        <w:spacing w:after="0"/>
         <w:ind w:left="708"/>
         <w:rPr>
           <w:lang w:val="it-IT"/>
@@ -3896,6 +3949,7 @@
     </w:p>
     <w:p>
       <w:pPr>
+        <w:spacing w:after="0"/>
         <w:ind w:left="708"/>
         <w:rPr>
           <w:lang w:val="it-IT"/>
@@ -3909,6 +3963,7 @@
           <w:ilvl w:val="0"/>
           <w:numId w:val="5"/>
         </w:numPr>
+        <w:spacing w:after="0"/>
         <w:rPr>
           <w:lang w:val="it-IT"/>
         </w:rPr>
@@ -3929,6 +3984,7 @@
           <w:ilvl w:val="2"/>
           <w:numId w:val="9"/>
         </w:numPr>
+        <w:spacing w:after="0"/>
         <w:rPr>
           <w:lang w:val="it-IT"/>
         </w:rPr>
@@ -3977,6 +4033,7 @@
           <w:ilvl w:val="2"/>
           <w:numId w:val="10"/>
         </w:numPr>
+        <w:spacing w:after="0"/>
         <w:rPr>
           <w:lang w:val="it-IT"/>
         </w:rPr>
@@ -4008,6 +4065,7 @@
     </w:p>
     <w:p>
       <w:pPr>
+        <w:spacing w:after="0"/>
         <w:ind w:left="708"/>
         <w:rPr>
           <w:lang w:val="it-IT"/>
@@ -4021,6 +4079,7 @@
           <w:ilvl w:val="0"/>
           <w:numId w:val="5"/>
         </w:numPr>
+        <w:spacing w:after="0"/>
         <w:rPr>
           <w:lang w:val="it-IT"/>
         </w:rPr>
@@ -4041,6 +4100,7 @@
           <w:ilvl w:val="1"/>
           <w:numId w:val="5"/>
         </w:numPr>
+        <w:spacing w:after="0"/>
         <w:rPr>
           <w:lang w:val="it-IT"/>
         </w:rPr>
@@ -4071,6 +4131,7 @@
           <w:ilvl w:val="1"/>
           <w:numId w:val="5"/>
         </w:numPr>
+        <w:spacing w:after="0"/>
         <w:rPr>
           <w:lang w:val="it-IT"/>
         </w:rPr>
@@ -4096,6 +4157,9 @@
     </w:p>
     <w:p>
       <w:pPr>
+        <w:pStyle w:val="ListParagraph"/>
+        <w:spacing w:after="0"/>
+        <w:ind w:left="2098"/>
         <w:rPr>
           <w:lang w:val="it-IT"/>
         </w:rPr>
@@ -4108,6 +4172,7 @@
           <w:ilvl w:val="0"/>
           <w:numId w:val="5"/>
         </w:numPr>
+        <w:spacing w:after="0"/>
         <w:rPr>
           <w:lang w:val="it-IT"/>
         </w:rPr>
@@ -4124,6 +4189,7 @@
     <w:p>
       <w:pPr>
         <w:pStyle w:val="ListParagraph"/>
+        <w:spacing w:after="0"/>
         <w:ind w:left="360" w:firstLine="2"/>
         <w:rPr>
           <w:lang w:val="it-IT"/>
@@ -4160,6 +4226,7 @@
     <w:p>
       <w:pPr>
         <w:pStyle w:val="ListParagraph"/>
+        <w:spacing w:after="0"/>
         <w:ind w:left="360" w:firstLine="2"/>
         <w:rPr>
           <w:lang w:val="it-IT"/>
@@ -4169,6 +4236,7 @@
     <w:p>
       <w:pPr>
         <w:pStyle w:val="ListParagraph"/>
+        <w:spacing w:after="0"/>
         <w:ind w:left="360" w:firstLine="2"/>
         <w:rPr>
           <w:lang w:val="it-IT"/>
@@ -4182,6 +4250,7 @@
           <w:ilvl w:val="0"/>
           <w:numId w:val="5"/>
         </w:numPr>
+        <w:spacing w:after="0"/>
         <w:rPr>
           <w:lang w:val="it-IT"/>
         </w:rPr>
@@ -4192,8 +4261,23 @@
           <w:bCs/>
           <w:lang w:val="it-IT"/>
         </w:rPr>
-        <w:lastRenderedPageBreak/>
         <w:t>LINGUA DI SISTEMA</w:t>
+      </w:r>
+    </w:p>
+    <w:p>
+      <w:pPr>
+        <w:pStyle w:val="ListParagraph"/>
+        <w:spacing w:after="0"/>
+        <w:ind w:left="360" w:firstLine="2"/>
+        <w:rPr>
+          <w:lang w:val="it-IT"/>
+        </w:rPr>
+      </w:pPr>
+      <w:r>
+        <w:rPr>
+          <w:lang w:val="it-IT"/>
+        </w:rPr>
+        <w:t>La lingua del sito sarà l’Italiano.</w:t>
       </w:r>
     </w:p>
     <w:p>
@@ -4204,12 +4288,6 @@
           <w:lang w:val="it-IT"/>
         </w:rPr>
       </w:pPr>
-      <w:r>
-        <w:rPr>
-          <w:lang w:val="it-IT"/>
-        </w:rPr>
-        <w:t>La lingua del sito sarà l’Italiano.</w:t>
-      </w:r>
     </w:p>
     <w:p>
       <w:pPr>
@@ -4300,6 +4378,7 @@
           <w:lang w:val="it-IT"/>
         </w:rPr>
       </w:pPr>
+      <w:bookmarkStart w:id="5" w:name="_Toc118391090"/>
     </w:p>
     <w:p>
       <w:pPr>
@@ -4308,7 +4387,6 @@
           <w:lang w:val="it-IT"/>
         </w:rPr>
       </w:pPr>
-      <w:bookmarkStart w:id="5" w:name="_Toc118391090"/>
       <w:r>
         <w:rPr>
           <w:lang w:val="it-IT"/>
@@ -4525,7 +4603,6 @@
         <w:rPr>
           <w:noProof/>
         </w:rPr>
-        <w:lastRenderedPageBreak/>
         <w:drawing>
           <wp:anchor distT="0" distB="0" distL="114300" distR="114300" simplePos="0" relativeHeight="251662336" behindDoc="0" locked="0" layoutInCell="1" allowOverlap="1" wp14:anchorId="23FBBCF6" wp14:editId="1671CF37">
             <wp:simplePos x="0" y="0"/>
@@ -4673,6 +4750,7 @@
         <w:rPr>
           <w:lang w:val="it-IT"/>
         </w:rPr>
+        <w:lastRenderedPageBreak/>
         <w:t>Crea</w:t>
       </w:r>
       <w:bookmarkEnd w:id="8"/>
@@ -4811,7 +4889,6 @@
         <w:rPr>
           <w:lang w:val="it-IT"/>
         </w:rPr>
-        <w:lastRenderedPageBreak/>
         <w:t>Profilo</w:t>
       </w:r>
       <w:bookmarkEnd w:id="9"/>
@@ -5094,7 +5171,6 @@
         <w:rPr>
           <w:noProof/>
         </w:rPr>
-        <w:lastRenderedPageBreak/>
         <w:drawing>
           <wp:anchor distT="0" distB="0" distL="114300" distR="114300" simplePos="0" relativeHeight="251665408" behindDoc="0" locked="0" layoutInCell="1" allowOverlap="1" wp14:anchorId="58D2BB89" wp14:editId="7CA6EB8E">
             <wp:simplePos x="0" y="0"/>
@@ -5363,6 +5439,7 @@
         <w:rPr>
           <w:lang w:val="it-IT"/>
         </w:rPr>
+        <w:lastRenderedPageBreak/>
         <w:t xml:space="preserve">Il luogo di ciascuna tappa, grazie all’API di Google Maps, verrà salvato nel database in formato </w:t>
       </w:r>
       <w:proofErr w:type="spellStart"/>
@@ -8808,6 +8885,7 @@
     <w:rsid w:val="00867C76"/>
     <w:rsid w:val="008E4E73"/>
     <w:rsid w:val="00A87641"/>
+    <w:rsid w:val="00B00AC3"/>
     <w:rsid w:val="00BC50B0"/>
     <w:rsid w:val="00C75792"/>
     <w:rsid w:val="00D00E98"/>

</xml_diff>